<commit_message>
Fix browser outside link, add error label
</commit_message>
<xml_diff>
--- a/docs/Absolventská Práca.docx
+++ b/docs/Absolventská Práca.docx
@@ -517,6 +517,7 @@
                               <w:dataBinding w:prefixMappings="xmlns:ns0='http://schemas.microsoft.com/office/2006/coverPageProps' " w:xpath="/ns0:CoverPageProperties[1]/ns0:Abstract[1]" w:storeItemID="{55AF091B-3C7A-41E3-B477-F2FDAA23CFDA}"/>
                               <w:text/>
                             </w:sdtPr>
+                            <w:sdtEndPr/>
                             <w:sdtContent>
                               <w:p>
                                 <w:pPr>
@@ -577,6 +578,7 @@
                         <w:dataBinding w:prefixMappings="xmlns:ns0='http://schemas.microsoft.com/office/2006/coverPageProps' " w:xpath="/ns0:CoverPageProperties[1]/ns0:Abstract[1]" w:storeItemID="{55AF091B-3C7A-41E3-B477-F2FDAA23CFDA}"/>
                         <w:text/>
                       </w:sdtPr>
+                      <w:sdtEndPr/>
                       <w:sdtContent>
                         <w:p>
                           <w:pPr>
@@ -670,6 +672,7 @@
                               <w:dataBinding w:prefixMappings="xmlns:ns0='http://purl.org/dc/elements/1.1/' xmlns:ns1='http://schemas.openxmlformats.org/package/2006/metadata/core-properties' " w:xpath="/ns1:coreProperties[1]/ns0:creator[1]" w:storeItemID="{6C3C8BC8-F283-45AE-878A-BAB7291924A1}"/>
                               <w:text/>
                             </w:sdtPr>
+                            <w:sdtEndPr/>
                             <w:sdtContent>
                               <w:p>
                                 <w:pPr>
@@ -714,6 +717,7 @@
                                 <w:dataBinding w:prefixMappings="xmlns:ns0='http://schemas.microsoft.com/office/2006/coverPageProps' " w:xpath="/ns0:CoverPageProperties[1]/ns0:CompanyEmail[1]" w:storeItemID="{55AF091B-3C7A-41E3-B477-F2FDAA23CFDA}"/>
                                 <w:text/>
                               </w:sdtPr>
+                              <w:sdtEndPr/>
                               <w:sdtContent>
                                 <w:r>
                                   <w:rPr>
@@ -758,6 +762,7 @@
                         <w:dataBinding w:prefixMappings="xmlns:ns0='http://purl.org/dc/elements/1.1/' xmlns:ns1='http://schemas.openxmlformats.org/package/2006/metadata/core-properties' " w:xpath="/ns1:coreProperties[1]/ns0:creator[1]" w:storeItemID="{6C3C8BC8-F283-45AE-878A-BAB7291924A1}"/>
                         <w:text/>
                       </w:sdtPr>
+                      <w:sdtEndPr/>
                       <w:sdtContent>
                         <w:p>
                           <w:pPr>
@@ -802,6 +807,7 @@
                           <w:dataBinding w:prefixMappings="xmlns:ns0='http://schemas.microsoft.com/office/2006/coverPageProps' " w:xpath="/ns0:CoverPageProperties[1]/ns0:CompanyEmail[1]" w:storeItemID="{55AF091B-3C7A-41E3-B477-F2FDAA23CFDA}"/>
                           <w:text/>
                         </w:sdtPr>
+                        <w:sdtEndPr/>
                         <w:sdtContent>
                           <w:r>
                             <w:rPr>
@@ -1108,15 +1114,15 @@
       <w:pPr>
         <w:pStyle w:val="Heading1"/>
       </w:pPr>
-      <w:bookmarkStart w:id="0" w:name="_Hlk503477831"/>
-      <w:bookmarkStart w:id="1" w:name="_Toc534812427"/>
-      <w:bookmarkStart w:id="2" w:name="_Toc72428965"/>
+      <w:bookmarkStart w:id="0" w:name="_Toc534812427"/>
+      <w:bookmarkStart w:id="1" w:name="_Toc72428965"/>
+      <w:bookmarkStart w:id="2" w:name="_Hlk503477831"/>
       <w:r>
         <w:lastRenderedPageBreak/>
         <w:t>Zadanie absolventskej práce</w:t>
       </w:r>
+      <w:bookmarkEnd w:id="0"/>
       <w:bookmarkEnd w:id="1"/>
-      <w:bookmarkEnd w:id="2"/>
     </w:p>
     <w:tbl>
       <w:tblPr>
@@ -1893,7 +1899,7 @@
         </w:rPr>
         <w:t>študenta</w:t>
       </w:r>
-      <w:bookmarkEnd w:id="0"/>
+      <w:bookmarkEnd w:id="2"/>
     </w:p>
     <w:p>
       <w:r>
@@ -2009,6 +2015,7 @@
           <w:docPartUnique/>
         </w:docPartObj>
       </w:sdtPr>
+      <w:sdtEndPr/>
       <w:sdtContent>
         <w:p>
           <w:pPr>
@@ -3159,7 +3166,61 @@
           <w:color w:val="4F4F4F"/>
           <w:shd w:val="clear" w:color="auto" w:fill="FEFEFE"/>
         </w:rPr>
-        <w:t>Ďalšou dôležitou časťou sú podporné programovacie jazyky, takzvané preprocesory. Jazyky HTML, CSS a JS sú základom každej webovej aplikácie, no napriek tomu programovať v nich už dnes nie je veľmi efektívne. Využívajú sa rôzne podporné jazyky, ktoré dokážu pri programovaní skrátiť alebo abstraktovať niektoré koncepty, čo skracuje ich syntax. Namiesto klasického JS som využil jazyk TS – TypeScript, ktorý vyvíja spoločnosť Microsoft. Je veľmi podobný JS, s rozdielom, že dokáže rozlišovať rôzne typy premenných, čo pri fungovaní dokáže eliminovať veľa chýb. Namiesto klasického HTML som využil špeciálny formát TSX, čo je v podstate HTML vložené v jazyku TS. Posledný dôležitým jazykom je CSS. Klasickému CSS chýba veľa funkcií, a preto som pri vývoji využil SCSS.</w:t>
+        <w:t xml:space="preserve">Ďalšou dôležitou časťou sú podporné programovacie jazyky, takzvané preprocesory. Jazyky HTML, CSS a JS sú základom každej webovej aplikácie, no napriek tomu programovať v nich už dnes nie je veľmi efektívne. Využívajú sa rôzne podporné jazyky, ktoré dokážu pri programovaní skrátiť alebo abstraktovať niektoré koncepty, čo skracuje ich syntax. Namiesto klasického JS som využil jazyk </w:t>
+      </w:r>
+      <w:r>
+        <w:rPr>
+          <w:rFonts w:ascii="Segoe UI Light" w:hAnsi="Segoe UI Light" w:cs="Segoe UI Light"/>
+          <w:b/>
+          <w:bCs/>
+          <w:color w:val="4F4F4F"/>
+          <w:shd w:val="clear" w:color="auto" w:fill="FEFEFE"/>
+        </w:rPr>
+        <w:t>TS – TypeScript</w:t>
+      </w:r>
+      <w:r>
+        <w:rPr>
+          <w:rFonts w:ascii="Segoe UI Light" w:hAnsi="Segoe UI Light" w:cs="Segoe UI Light"/>
+          <w:color w:val="4F4F4F"/>
+          <w:shd w:val="clear" w:color="auto" w:fill="FEFEFE"/>
+        </w:rPr>
+        <w:t xml:space="preserve">, ktorý vyvíja spoločnosť Microsoft. Je veľmi podobný JS, s rozdielom, že dokáže rozlišovať rôzne typy premenných, čo pri fungovaní dokáže eliminovať veľa chýb. Namiesto klasického HTML som využil špeciálny formát </w:t>
+      </w:r>
+      <w:r>
+        <w:rPr>
+          <w:rFonts w:ascii="Segoe UI Light" w:hAnsi="Segoe UI Light" w:cs="Segoe UI Light"/>
+          <w:b/>
+          <w:bCs/>
+          <w:color w:val="4F4F4F"/>
+          <w:shd w:val="clear" w:color="auto" w:fill="FEFEFE"/>
+        </w:rPr>
+        <w:t>TSX</w:t>
+      </w:r>
+      <w:r>
+        <w:rPr>
+          <w:rFonts w:ascii="Segoe UI Light" w:hAnsi="Segoe UI Light" w:cs="Segoe UI Light"/>
+          <w:color w:val="4F4F4F"/>
+          <w:shd w:val="clear" w:color="auto" w:fill="FEFEFE"/>
+        </w:rPr>
+        <w:t xml:space="preserve">, čo je v podstate HTML vložené v jazyku TS. Posledný dôležitým jazykom je CSS. Klasickému CSS chýba veľa funkcií, a preto som pri vývoji využil </w:t>
+      </w:r>
+      <w:r>
+        <w:rPr>
+          <w:rFonts w:ascii="Segoe UI Light" w:hAnsi="Segoe UI Light" w:cs="Segoe UI Light"/>
+          <w:b/>
+          <w:bCs/>
+          <w:color w:val="4F4F4F"/>
+          <w:shd w:val="clear" w:color="auto" w:fill="FEFEFE"/>
+        </w:rPr>
+        <w:t>SCSS</w:t>
+      </w:r>
+      <w:r>
+        <w:rPr>
+          <w:rFonts w:ascii="Segoe UI Light" w:hAnsi="Segoe UI Light" w:cs="Segoe UI Light"/>
+          <w:color w:val="4F4F4F"/>
+          <w:shd w:val="clear" w:color="auto" w:fill="FEFEFE"/>
+        </w:rPr>
+        <w:t>.</w:t>
       </w:r>
     </w:p>
     <w:p>
@@ -3178,7 +3239,25 @@
           <w:color w:val="4F4F4F"/>
           <w:shd w:val="clear" w:color="auto" w:fill="FEFEFE"/>
         </w:rPr>
-        <w:t>Ďalšou dôležitou časťou je samotný backend (server) aplikácie. Pri tomto som sa už nemohol moc rozhodnúť, keďže už predtým sa pri vývoji mobilnej aplikácie pracovalo so službou Firebase, čiže z </w:t>
+        <w:t xml:space="preserve">Ďalšou dôležitou časťou je samotný backend (server) aplikácie. Pri tomto som sa už nemohol moc rozhodnúť, keďže už predtým sa pri vývoji mobilnej aplikácie pracovalo so službou </w:t>
+      </w:r>
+      <w:r>
+        <w:rPr>
+          <w:rFonts w:ascii="Segoe UI Light" w:hAnsi="Segoe UI Light" w:cs="Segoe UI Light"/>
+          <w:b/>
+          <w:bCs/>
+          <w:color w:val="4F4F4F"/>
+          <w:shd w:val="clear" w:color="auto" w:fill="FEFEFE"/>
+        </w:rPr>
+        <w:t>Firebase</w:t>
+      </w:r>
+      <w:r>
+        <w:rPr>
+          <w:rFonts w:ascii="Segoe UI Light" w:hAnsi="Segoe UI Light" w:cs="Segoe UI Light"/>
+          <w:color w:val="4F4F4F"/>
+          <w:shd w:val="clear" w:color="auto" w:fill="FEFEFE"/>
+        </w:rPr>
+        <w:t>, čiže z </w:t>
       </w:r>
       <w:r>
         <w:rPr>
@@ -3237,7 +3316,25 @@
           <w:color w:val="4F4F4F"/>
           <w:shd w:val="clear" w:color="auto" w:fill="FEFEFE"/>
         </w:rPr>
-        <w:t>Poslednou, menej dôležitou vecou je knižnica na ikony, ktorú mi pomohli vybrať moji kolegovia až neskôr. Nakoniec sme sa rozhodli pre Octicons, čo je set ikon ktorý tiež patrí pod GitHub a teda aj spoločnosť Microsoft.</w:t>
+        <w:t xml:space="preserve">Poslednou, menej dôležitou vecou je knižnica na ikony, ktorú mi pomohli vybrať moji kolegovia až neskôr. Nakoniec sme sa rozhodli pre </w:t>
+      </w:r>
+      <w:r>
+        <w:rPr>
+          <w:rFonts w:ascii="Segoe UI Light" w:hAnsi="Segoe UI Light" w:cs="Segoe UI Light"/>
+          <w:b/>
+          <w:bCs/>
+          <w:color w:val="4F4F4F"/>
+          <w:shd w:val="clear" w:color="auto" w:fill="FEFEFE"/>
+        </w:rPr>
+        <w:t>Octicons</w:t>
+      </w:r>
+      <w:r>
+        <w:rPr>
+          <w:rFonts w:ascii="Segoe UI Light" w:hAnsi="Segoe UI Light" w:cs="Segoe UI Light"/>
+          <w:color w:val="4F4F4F"/>
+          <w:shd w:val="clear" w:color="auto" w:fill="FEFEFE"/>
+        </w:rPr>
+        <w:t>, čo je set ikon ktorý tiež patrí pod GitHub a teda aj spoločnosť Microsoft.</w:t>
       </w:r>
     </w:p>
     <w:p>
@@ -3432,6 +3529,8 @@
         <w:ind w:firstLine="0"/>
         <w:rPr>
           <w:rFonts w:ascii="Segoe UI Light" w:hAnsi="Segoe UI Light" w:cs="Segoe UI Light"/>
+          <w:b/>
+          <w:bCs/>
           <w:color w:val="4F4F4F"/>
           <w:shd w:val="clear" w:color="auto" w:fill="FEFEFE"/>
         </w:rPr>
@@ -3444,24 +3543,38 @@
         </w:rPr>
         <w:t>Keď už bola aplikácia aj interaktívna, nastal čas ju pripojiť na backend, aby užívatelia mali s čím interagovať.</w:t>
       </w:r>
-    </w:p>
-    <w:p>
-      <w:pPr>
+      <w:r>
+        <w:rPr>
+          <w:rFonts w:ascii="Segoe UI Light" w:hAnsi="Segoe UI Light" w:cs="Segoe UI Light"/>
+          <w:color w:val="4F4F4F"/>
+          <w:shd w:val="clear" w:color="auto" w:fill="FEFEFE"/>
+        </w:rPr>
+        <w:t xml:space="preserve"> </w:t>
+      </w:r>
+      <w:r>
+        <w:rPr>
+          <w:rFonts w:ascii="Segoe UI Light" w:hAnsi="Segoe UI Light" w:cs="Segoe UI Light"/>
+          <w:color w:val="4F4F4F"/>
+          <w:shd w:val="clear" w:color="auto" w:fill="FEFEFE"/>
+        </w:rPr>
+        <w:t xml:space="preserve">Ako už bolo vyššie spomenuté, na náš backend sme využili službu </w:t>
+      </w:r>
+      <w:r>
+        <w:rPr>
+          <w:rFonts w:ascii="Segoe UI Light" w:hAnsi="Segoe UI Light" w:cs="Segoe UI Light"/>
+          <w:b/>
+          <w:bCs/>
+          <w:color w:val="4F4F4F"/>
+          <w:shd w:val="clear" w:color="auto" w:fill="FEFEFE"/>
+        </w:rPr>
+        <w:t>Firebase.</w:t>
+      </w:r>
+    </w:p>
+    <w:p>
+      <w:pPr>
+        <w:pStyle w:val="Heading2"/>
         <w:ind w:firstLine="0"/>
       </w:pPr>
-    </w:p>
-    <w:p>
-      <w:pPr>
-        <w:pStyle w:val="Heading2"/>
-        <w:numPr>
-          <w:ilvl w:val="1"/>
-          <w:numId w:val="2"/>
-        </w:numPr>
-      </w:pPr>
-      <w:r>
-        <w:lastRenderedPageBreak/>
-        <w:t>Testovanie</w:t>
-      </w:r>
     </w:p>
     <w:p>
       <w:pPr>
@@ -3850,21 +3963,7 @@
         <w:smallCaps/>
         <w:color w:val="99CB38"/>
       </w:rPr>
-      <w:t>ABSOLVENTSKÁ</w:t>
-    </w:r>
-    <w:r>
-      <w:rPr>
-        <w:smallCaps/>
-        <w:color w:val="99CB38"/>
-      </w:rPr>
-      <w:t xml:space="preserve"> </w:t>
-    </w:r>
-    <w:r>
-      <w:rPr>
-        <w:smallCaps/>
-        <w:color w:val="99CB38"/>
-      </w:rPr>
-      <w:t>PRÁCA</w:t>
+      <w:t>ABSOLVENTSKÁ PRÁCA</w:t>
     </w:r>
     <w:r>
       <w:rPr>

</xml_diff>